<commit_message>
Changed the scenario steps breakdown docx
</commit_message>
<xml_diff>
--- a/Scenario Steps Breakdown.docx
+++ b/Scenario Steps Breakdown.docx
@@ -53,22 +53,6 @@
           <w:rtl w:val="0"/>
         </w:rPr>
         <w:t xml:space="preserve">Customer places an immediate order via Customer UI</w:t>
-      </w:r>
-    </w:p>
-    <w:p>
-      <w:pPr>
-        <w:rPr>
-          <w:b w:val="1"/>
-          <w:strike w:val="1"/>
-        </w:rPr>
-      </w:pPr>
-      <w:r>
-        <w:rPr>
-          <w:b w:val="1"/>
-          <w:strike w:val="1"/>
-          <w:rtl w:val="0"/>
-        </w:rPr>
-        <w:t xml:space="preserve">Customer places a scheduled order via Customer UI</w:t>
       </w:r>
     </w:p>
     <w:p>
@@ -7620,536 +7604,6 @@
           </w:p>
         </w:tc>
       </w:tr>
-      <w:tr>
-        <w:trPr>
-          <w:cantSplit w:val="0"/>
-          <w:trHeight w:val="770" w:hRule="atLeast"/>
-          <w:tblHeader w:val="0"/>
-        </w:trPr>
-        <w:tc>
-          <w:tcPr>
-            <w:tcBorders>
-              <w:top w:color="000000" w:space="0" w:sz="6" w:val="single"/>
-              <w:left w:color="000000" w:space="0" w:sz="6" w:val="single"/>
-              <w:bottom w:color="000000" w:space="0" w:sz="6" w:val="single"/>
-              <w:right w:color="000000" w:space="0" w:sz="6" w:val="single"/>
-            </w:tcBorders>
-            <w:tcMar>
-              <w:top w:w="100.0" w:type="dxa"/>
-              <w:left w:w="100.0" w:type="dxa"/>
-              <w:bottom w:w="100.0" w:type="dxa"/>
-              <w:right w:w="100.0" w:type="dxa"/>
-            </w:tcMar>
-            <w:vAlign w:val="top"/>
-          </w:tcPr>
-          <w:p>
-            <w:pPr>
-              <w:rPr>
-                <w:strike w:val="1"/>
-              </w:rPr>
-            </w:pPr>
-            <w:r>
-              <w:rPr>
-                <w:b w:val="1"/>
-                <w:strike w:val="1"/>
-                <w:rtl w:val="0"/>
-              </w:rPr>
-              <w:t xml:space="preserve">event_type</w:t>
-            </w:r>
-            <w:r>
-              <w:rPr>
-                <w:rtl w:val="0"/>
-              </w:rPr>
-            </w:r>
-          </w:p>
-        </w:tc>
-        <w:tc>
-          <w:tcPr>
-            <w:tcBorders>
-              <w:top w:color="000000" w:space="0" w:sz="6" w:val="single"/>
-              <w:left w:color="000000" w:space="0" w:sz="6" w:val="single"/>
-              <w:bottom w:color="000000" w:space="0" w:sz="6" w:val="single"/>
-              <w:right w:color="000000" w:space="0" w:sz="6" w:val="single"/>
-            </w:tcBorders>
-            <w:tcMar>
-              <w:top w:w="100.0" w:type="dxa"/>
-              <w:left w:w="100.0" w:type="dxa"/>
-              <w:bottom w:w="100.0" w:type="dxa"/>
-              <w:right w:w="100.0" w:type="dxa"/>
-            </w:tcMar>
-            <w:vAlign w:val="top"/>
-          </w:tcPr>
-          <w:p>
-            <w:pPr>
-              <w:rPr>
-                <w:strike w:val="1"/>
-              </w:rPr>
-            </w:pPr>
-            <w:r>
-              <w:rPr>
-                <w:strike w:val="1"/>
-                <w:rtl w:val="0"/>
-              </w:rPr>
-              <w:t xml:space="preserve">Enum (‘ORDER_TIMEOUT’, ‘PAYMENT_AUTHORIZATION_EXPIRY’, ‘DELIVERY_REMINDER’, ‘ESCROW_TIMEOUT’)</w:t>
-            </w:r>
-          </w:p>
-        </w:tc>
-        <w:tc>
-          <w:tcPr>
-            <w:tcBorders>
-              <w:top w:color="000000" w:space="0" w:sz="6" w:val="single"/>
-              <w:left w:color="000000" w:space="0" w:sz="6" w:val="single"/>
-              <w:bottom w:color="000000" w:space="0" w:sz="6" w:val="single"/>
-              <w:right w:color="000000" w:space="0" w:sz="6" w:val="single"/>
-            </w:tcBorders>
-            <w:tcMar>
-              <w:top w:w="100.0" w:type="dxa"/>
-              <w:left w:w="100.0" w:type="dxa"/>
-              <w:bottom w:w="100.0" w:type="dxa"/>
-              <w:right w:w="100.0" w:type="dxa"/>
-            </w:tcMar>
-            <w:vAlign w:val="top"/>
-          </w:tcPr>
-          <w:p>
-            <w:pPr>
-              <w:rPr>
-                <w:strike w:val="1"/>
-              </w:rPr>
-            </w:pPr>
-            <w:r>
-              <w:rPr>
-                <w:strike w:val="1"/>
-                <w:rtl w:val="0"/>
-              </w:rPr>
-              <w:t xml:space="preserve">Use enum for consistency as in the original schema.</w:t>
-            </w:r>
-          </w:p>
-        </w:tc>
-      </w:tr>
-      <w:tr>
-        <w:trPr>
-          <w:cantSplit w:val="0"/>
-          <w:trHeight w:val="500" w:hRule="atLeast"/>
-          <w:tblHeader w:val="0"/>
-        </w:trPr>
-        <w:tc>
-          <w:tcPr>
-            <w:tcBorders>
-              <w:top w:color="000000" w:space="0" w:sz="6" w:val="single"/>
-              <w:left w:color="000000" w:space="0" w:sz="6" w:val="single"/>
-              <w:bottom w:color="000000" w:space="0" w:sz="6" w:val="single"/>
-              <w:right w:color="000000" w:space="0" w:sz="6" w:val="single"/>
-            </w:tcBorders>
-            <w:tcMar>
-              <w:top w:w="100.0" w:type="dxa"/>
-              <w:left w:w="100.0" w:type="dxa"/>
-              <w:bottom w:w="100.0" w:type="dxa"/>
-              <w:right w:w="100.0" w:type="dxa"/>
-            </w:tcMar>
-            <w:vAlign w:val="top"/>
-          </w:tcPr>
-          <w:p>
-            <w:pPr>
-              <w:rPr>
-                <w:strike w:val="1"/>
-              </w:rPr>
-            </w:pPr>
-            <w:r>
-              <w:rPr>
-                <w:b w:val="1"/>
-                <w:strike w:val="1"/>
-                <w:rtl w:val="0"/>
-              </w:rPr>
-              <w:t xml:space="preserve">scheduled_time</w:t>
-            </w:r>
-            <w:r>
-              <w:rPr>
-                <w:rtl w:val="0"/>
-              </w:rPr>
-            </w:r>
-          </w:p>
-        </w:tc>
-        <w:tc>
-          <w:tcPr>
-            <w:tcBorders>
-              <w:top w:color="000000" w:space="0" w:sz="6" w:val="single"/>
-              <w:left w:color="000000" w:space="0" w:sz="6" w:val="single"/>
-              <w:bottom w:color="000000" w:space="0" w:sz="6" w:val="single"/>
-              <w:right w:color="000000" w:space="0" w:sz="6" w:val="single"/>
-            </w:tcBorders>
-            <w:tcMar>
-              <w:top w:w="100.0" w:type="dxa"/>
-              <w:left w:w="100.0" w:type="dxa"/>
-              <w:bottom w:w="100.0" w:type="dxa"/>
-              <w:right w:w="100.0" w:type="dxa"/>
-            </w:tcMar>
-            <w:vAlign w:val="top"/>
-          </w:tcPr>
-          <w:p>
-            <w:pPr>
-              <w:rPr>
-                <w:strike w:val="1"/>
-              </w:rPr>
-            </w:pPr>
-            <w:r>
-              <w:rPr>
-                <w:strike w:val="1"/>
-                <w:rtl w:val="0"/>
-              </w:rPr>
-              <w:t xml:space="preserve">DateTime</w:t>
-            </w:r>
-          </w:p>
-        </w:tc>
-        <w:tc>
-          <w:tcPr>
-            <w:tcBorders>
-              <w:top w:color="000000" w:space="0" w:sz="6" w:val="single"/>
-              <w:left w:color="000000" w:space="0" w:sz="6" w:val="single"/>
-              <w:bottom w:color="000000" w:space="0" w:sz="6" w:val="single"/>
-              <w:right w:color="000000" w:space="0" w:sz="6" w:val="single"/>
-            </w:tcBorders>
-            <w:tcMar>
-              <w:top w:w="100.0" w:type="dxa"/>
-              <w:left w:w="100.0" w:type="dxa"/>
-              <w:bottom w:w="100.0" w:type="dxa"/>
-              <w:right w:w="100.0" w:type="dxa"/>
-            </w:tcMar>
-            <w:vAlign w:val="top"/>
-          </w:tcPr>
-          <w:p>
-            <w:pPr>
-              <w:rPr>
-                <w:strike w:val="1"/>
-              </w:rPr>
-            </w:pPr>
-            <w:r>
-              <w:rPr>
-                <w:strike w:val="1"/>
-                <w:rtl w:val="0"/>
-              </w:rPr>
-              <w:t xml:space="preserve">As required.</w:t>
-            </w:r>
-          </w:p>
-        </w:tc>
-      </w:tr>
-      <w:tr>
-        <w:trPr>
-          <w:cantSplit w:val="0"/>
-          <w:trHeight w:val="1310" w:hRule="atLeast"/>
-          <w:tblHeader w:val="0"/>
-        </w:trPr>
-        <w:tc>
-          <w:tcPr>
-            <w:tcBorders>
-              <w:top w:color="000000" w:space="0" w:sz="6" w:val="single"/>
-              <w:left w:color="000000" w:space="0" w:sz="6" w:val="single"/>
-              <w:bottom w:color="000000" w:space="0" w:sz="6" w:val="single"/>
-              <w:right w:color="000000" w:space="0" w:sz="6" w:val="single"/>
-            </w:tcBorders>
-            <w:tcMar>
-              <w:top w:w="100.0" w:type="dxa"/>
-              <w:left w:w="100.0" w:type="dxa"/>
-              <w:bottom w:w="100.0" w:type="dxa"/>
-              <w:right w:w="100.0" w:type="dxa"/>
-            </w:tcMar>
-            <w:vAlign w:val="top"/>
-          </w:tcPr>
-          <w:p>
-            <w:pPr>
-              <w:rPr>
-                <w:strike w:val="1"/>
-              </w:rPr>
-            </w:pPr>
-            <w:r>
-              <w:rPr>
-                <w:b w:val="1"/>
-                <w:strike w:val="1"/>
-                <w:rtl w:val="0"/>
-              </w:rPr>
-              <w:t xml:space="preserve">processed</w:t>
-            </w:r>
-            <w:r>
-              <w:rPr>
-                <w:rtl w:val="0"/>
-              </w:rPr>
-            </w:r>
-          </w:p>
-        </w:tc>
-        <w:tc>
-          <w:tcPr>
-            <w:tcBorders>
-              <w:top w:color="000000" w:space="0" w:sz="6" w:val="single"/>
-              <w:left w:color="000000" w:space="0" w:sz="6" w:val="single"/>
-              <w:bottom w:color="000000" w:space="0" w:sz="6" w:val="single"/>
-              <w:right w:color="000000" w:space="0" w:sz="6" w:val="single"/>
-            </w:tcBorders>
-            <w:tcMar>
-              <w:top w:w="100.0" w:type="dxa"/>
-              <w:left w:w="100.0" w:type="dxa"/>
-              <w:bottom w:w="100.0" w:type="dxa"/>
-              <w:right w:w="100.0" w:type="dxa"/>
-            </w:tcMar>
-            <w:vAlign w:val="top"/>
-          </w:tcPr>
-          <w:p>
-            <w:pPr>
-              <w:rPr>
-                <w:strike w:val="1"/>
-              </w:rPr>
-            </w:pPr>
-            <w:r>
-              <w:rPr>
-                <w:strike w:val="1"/>
-                <w:rtl w:val="0"/>
-              </w:rPr>
-              <w:t xml:space="preserve">Boolean</w:t>
-            </w:r>
-          </w:p>
-        </w:tc>
-        <w:tc>
-          <w:tcPr>
-            <w:tcBorders>
-              <w:top w:color="000000" w:space="0" w:sz="6" w:val="single"/>
-              <w:left w:color="000000" w:space="0" w:sz="6" w:val="single"/>
-              <w:bottom w:color="000000" w:space="0" w:sz="6" w:val="single"/>
-              <w:right w:color="000000" w:space="0" w:sz="6" w:val="single"/>
-            </w:tcBorders>
-            <w:tcMar>
-              <w:top w:w="100.0" w:type="dxa"/>
-              <w:left w:w="100.0" w:type="dxa"/>
-              <w:bottom w:w="100.0" w:type="dxa"/>
-              <w:right w:w="100.0" w:type="dxa"/>
-            </w:tcMar>
-            <w:vAlign w:val="top"/>
-          </w:tcPr>
-          <w:p>
-            <w:pPr>
-              <w:rPr>
-                <w:strike w:val="1"/>
-              </w:rPr>
-            </w:pPr>
-            <w:r>
-              <w:rPr>
-                <w:strike w:val="1"/>
-                <w:rtl w:val="0"/>
-              </w:rPr>
-              <w:t xml:space="preserve">Simple indicator for whether the event was processed (replaces retryCount/lastProcessed).</w:t>
-            </w:r>
-          </w:p>
-        </w:tc>
-      </w:tr>
-      <w:tr>
-        <w:trPr>
-          <w:cantSplit w:val="0"/>
-          <w:trHeight w:val="770" w:hRule="atLeast"/>
-          <w:tblHeader w:val="0"/>
-        </w:trPr>
-        <w:tc>
-          <w:tcPr>
-            <w:tcBorders>
-              <w:top w:color="000000" w:space="0" w:sz="6" w:val="single"/>
-              <w:left w:color="000000" w:space="0" w:sz="6" w:val="single"/>
-              <w:bottom w:color="000000" w:space="0" w:sz="6" w:val="single"/>
-              <w:right w:color="000000" w:space="0" w:sz="6" w:val="single"/>
-            </w:tcBorders>
-            <w:tcMar>
-              <w:top w:w="100.0" w:type="dxa"/>
-              <w:left w:w="100.0" w:type="dxa"/>
-              <w:bottom w:w="100.0" w:type="dxa"/>
-              <w:right w:w="100.0" w:type="dxa"/>
-            </w:tcMar>
-            <w:vAlign w:val="top"/>
-          </w:tcPr>
-          <w:p>
-            <w:pPr>
-              <w:rPr>
-                <w:strike w:val="1"/>
-              </w:rPr>
-            </w:pPr>
-            <w:r>
-              <w:rPr>
-                <w:b w:val="1"/>
-                <w:strike w:val="1"/>
-                <w:rtl w:val="0"/>
-              </w:rPr>
-              <w:t xml:space="preserve">payload</w:t>
-            </w:r>
-            <w:r>
-              <w:rPr>
-                <w:rtl w:val="0"/>
-              </w:rPr>
-            </w:r>
-          </w:p>
-        </w:tc>
-        <w:tc>
-          <w:tcPr>
-            <w:tcBorders>
-              <w:top w:color="000000" w:space="0" w:sz="6" w:val="single"/>
-              <w:left w:color="000000" w:space="0" w:sz="6" w:val="single"/>
-              <w:bottom w:color="000000" w:space="0" w:sz="6" w:val="single"/>
-              <w:right w:color="000000" w:space="0" w:sz="6" w:val="single"/>
-            </w:tcBorders>
-            <w:tcMar>
-              <w:top w:w="100.0" w:type="dxa"/>
-              <w:left w:w="100.0" w:type="dxa"/>
-              <w:bottom w:w="100.0" w:type="dxa"/>
-              <w:right w:w="100.0" w:type="dxa"/>
-            </w:tcMar>
-            <w:vAlign w:val="top"/>
-          </w:tcPr>
-          <w:p>
-            <w:pPr>
-              <w:rPr>
-                <w:strike w:val="1"/>
-              </w:rPr>
-            </w:pPr>
-            <w:r>
-              <w:rPr>
-                <w:strike w:val="1"/>
-                <w:rtl w:val="0"/>
-              </w:rPr>
-              <w:t xml:space="preserve">JSON</w:t>
-            </w:r>
-          </w:p>
-        </w:tc>
-        <w:tc>
-          <w:tcPr>
-            <w:tcBorders>
-              <w:top w:color="000000" w:space="0" w:sz="6" w:val="single"/>
-              <w:left w:color="000000" w:space="0" w:sz="6" w:val="single"/>
-              <w:bottom w:color="000000" w:space="0" w:sz="6" w:val="single"/>
-              <w:right w:color="000000" w:space="0" w:sz="6" w:val="single"/>
-            </w:tcBorders>
-            <w:tcMar>
-              <w:top w:w="100.0" w:type="dxa"/>
-              <w:left w:w="100.0" w:type="dxa"/>
-              <w:bottom w:w="100.0" w:type="dxa"/>
-              <w:right w:w="100.0" w:type="dxa"/>
-            </w:tcMar>
-            <w:vAlign w:val="top"/>
-          </w:tcPr>
-          <w:p>
-            <w:pPr>
-              <w:rPr>
-                <w:strike w:val="1"/>
-              </w:rPr>
-            </w:pPr>
-            <w:r>
-              <w:rPr>
-                <w:strike w:val="1"/>
-                <w:rtl w:val="0"/>
-              </w:rPr>
-              <w:t xml:space="preserve">As required for event-specific data.</w:t>
-            </w:r>
-          </w:p>
-        </w:tc>
-      </w:tr>
-      <w:tr>
-        <w:trPr>
-          <w:cantSplit w:val="0"/>
-          <w:trHeight w:val="500" w:hRule="atLeast"/>
-          <w:tblHeader w:val="0"/>
-        </w:trPr>
-        <w:tc>
-          <w:tcPr>
-            <w:tcBorders>
-              <w:top w:color="000000" w:space="0" w:sz="6" w:val="single"/>
-              <w:left w:color="000000" w:space="0" w:sz="6" w:val="single"/>
-              <w:bottom w:color="000000" w:space="0" w:sz="6" w:val="single"/>
-              <w:right w:color="000000" w:space="0" w:sz="6" w:val="single"/>
-            </w:tcBorders>
-            <w:tcMar>
-              <w:top w:w="100.0" w:type="dxa"/>
-              <w:left w:w="100.0" w:type="dxa"/>
-              <w:bottom w:w="100.0" w:type="dxa"/>
-              <w:right w:w="100.0" w:type="dxa"/>
-            </w:tcMar>
-            <w:vAlign w:val="top"/>
-          </w:tcPr>
-          <w:p>
-            <w:pPr>
-              <w:rPr>
-                <w:strike w:val="1"/>
-              </w:rPr>
-            </w:pPr>
-            <w:r>
-              <w:rPr>
-                <w:b w:val="1"/>
-                <w:strike w:val="1"/>
-                <w:rtl w:val="0"/>
-              </w:rPr>
-              <w:t xml:space="preserve">updated_at</w:t>
-            </w:r>
-            <w:r>
-              <w:rPr>
-                <w:rtl w:val="0"/>
-              </w:rPr>
-            </w:r>
-          </w:p>
-        </w:tc>
-        <w:tc>
-          <w:tcPr>
-            <w:tcBorders>
-              <w:top w:color="000000" w:space="0" w:sz="6" w:val="single"/>
-              <w:left w:color="000000" w:space="0" w:sz="6" w:val="single"/>
-              <w:bottom w:color="000000" w:space="0" w:sz="6" w:val="single"/>
-              <w:right w:color="000000" w:space="0" w:sz="6" w:val="single"/>
-            </w:tcBorders>
-            <w:tcMar>
-              <w:top w:w="100.0" w:type="dxa"/>
-              <w:left w:w="100.0" w:type="dxa"/>
-              <w:bottom w:w="100.0" w:type="dxa"/>
-              <w:right w:w="100.0" w:type="dxa"/>
-            </w:tcMar>
-            <w:vAlign w:val="top"/>
-          </w:tcPr>
-          <w:p>
-            <w:pPr>
-              <w:rPr>
-                <w:strike w:val="1"/>
-              </w:rPr>
-            </w:pPr>
-            <w:r>
-              <w:rPr>
-                <w:strike w:val="1"/>
-                <w:rtl w:val="0"/>
-              </w:rPr>
-              <w:t xml:space="preserve">DateTime (auto-updated)</w:t>
-            </w:r>
-          </w:p>
-        </w:tc>
-        <w:tc>
-          <w:tcPr>
-            <w:tcBorders>
-              <w:top w:color="000000" w:space="0" w:sz="6" w:val="single"/>
-              <w:left w:color="000000" w:space="0" w:sz="6" w:val="single"/>
-              <w:bottom w:color="000000" w:space="0" w:sz="6" w:val="single"/>
-              <w:right w:color="000000" w:space="0" w:sz="6" w:val="single"/>
-            </w:tcBorders>
-            <w:tcMar>
-              <w:top w:w="100.0" w:type="dxa"/>
-              <w:left w:w="100.0" w:type="dxa"/>
-              <w:bottom w:w="100.0" w:type="dxa"/>
-              <w:right w:w="100.0" w:type="dxa"/>
-            </w:tcMar>
-            <w:vAlign w:val="top"/>
-          </w:tcPr>
-          <w:p>
-            <w:pPr>
-              <w:rPr>
-                <w:strike w:val="1"/>
-              </w:rPr>
-            </w:pPr>
-            <w:r>
-              <w:rPr>
-                <w:strike w:val="1"/>
-                <w:rtl w:val="0"/>
-              </w:rPr>
-              <w:t xml:space="preserve">As required.</w:t>
-            </w:r>
-          </w:p>
-        </w:tc>
-      </w:tr>
     </w:tbl>
     <w:p>
       <w:pPr>
@@ -9183,748 +8637,6 @@
           </w:p>
         </w:tc>
       </w:tr>
-      <w:tr>
-        <w:trPr>
-          <w:cantSplit w:val="0"/>
-          <w:trHeight w:val="500" w:hRule="atLeast"/>
-          <w:tblHeader w:val="0"/>
-        </w:trPr>
-        <w:tc>
-          <w:tcPr>
-            <w:tcBorders>
-              <w:top w:color="000000" w:space="0" w:sz="6" w:val="single"/>
-              <w:left w:color="000000" w:space="0" w:sz="6" w:val="single"/>
-              <w:bottom w:color="000000" w:space="0" w:sz="6" w:val="single"/>
-              <w:right w:color="000000" w:space="0" w:sz="6" w:val="single"/>
-            </w:tcBorders>
-            <w:tcMar>
-              <w:top w:w="100.0" w:type="dxa"/>
-              <w:left w:w="100.0" w:type="dxa"/>
-              <w:bottom w:w="100.0" w:type="dxa"/>
-              <w:right w:w="100.0" w:type="dxa"/>
-            </w:tcMar>
-            <w:vAlign w:val="top"/>
-          </w:tcPr>
-          <w:p>
-            <w:pPr>
-              <w:rPr>
-                <w:strike w:val="1"/>
-              </w:rPr>
-            </w:pPr>
-            <w:r>
-              <w:rPr>
-                <w:b w:val="1"/>
-                <w:strike w:val="1"/>
-                <w:rtl w:val="0"/>
-              </w:rPr>
-              <w:t xml:space="preserve">recipient_id</w:t>
-            </w:r>
-            <w:r>
-              <w:rPr>
-                <w:rtl w:val="0"/>
-              </w:rPr>
-            </w:r>
-          </w:p>
-        </w:tc>
-        <w:tc>
-          <w:tcPr>
-            <w:tcBorders>
-              <w:top w:color="000000" w:space="0" w:sz="6" w:val="single"/>
-              <w:left w:color="000000" w:space="0" w:sz="6" w:val="single"/>
-              <w:bottom w:color="000000" w:space="0" w:sz="6" w:val="single"/>
-              <w:right w:color="000000" w:space="0" w:sz="6" w:val="single"/>
-            </w:tcBorders>
-            <w:tcMar>
-              <w:top w:w="100.0" w:type="dxa"/>
-              <w:left w:w="100.0" w:type="dxa"/>
-              <w:bottom w:w="100.0" w:type="dxa"/>
-              <w:right w:w="100.0" w:type="dxa"/>
-            </w:tcMar>
-            <w:vAlign w:val="top"/>
-          </w:tcPr>
-          <w:p>
-            <w:pPr>
-              <w:rPr>
-                <w:strike w:val="1"/>
-              </w:rPr>
-            </w:pPr>
-            <w:r>
-              <w:rPr>
-                <w:strike w:val="1"/>
-                <w:rtl w:val="0"/>
-              </w:rPr>
-              <w:t xml:space="preserve">String</w:t>
-            </w:r>
-          </w:p>
-        </w:tc>
-        <w:tc>
-          <w:tcPr>
-            <w:tcBorders>
-              <w:top w:color="000000" w:space="0" w:sz="6" w:val="single"/>
-              <w:left w:color="000000" w:space="0" w:sz="6" w:val="single"/>
-              <w:bottom w:color="000000" w:space="0" w:sz="6" w:val="single"/>
-              <w:right w:color="000000" w:space="0" w:sz="6" w:val="single"/>
-            </w:tcBorders>
-            <w:tcMar>
-              <w:top w:w="100.0" w:type="dxa"/>
-              <w:left w:w="100.0" w:type="dxa"/>
-              <w:bottom w:w="100.0" w:type="dxa"/>
-              <w:right w:w="100.0" w:type="dxa"/>
-            </w:tcMar>
-            <w:vAlign w:val="top"/>
-          </w:tcPr>
-          <w:p>
-            <w:pPr>
-              <w:rPr>
-                <w:strike w:val="1"/>
-              </w:rPr>
-            </w:pPr>
-            <w:r>
-              <w:rPr>
-                <w:strike w:val="1"/>
-                <w:rtl w:val="0"/>
-              </w:rPr>
-              <w:t xml:space="preserve">As required.</w:t>
-            </w:r>
-          </w:p>
-        </w:tc>
-      </w:tr>
-      <w:tr>
-        <w:trPr>
-          <w:cantSplit w:val="0"/>
-          <w:trHeight w:val="770" w:hRule="atLeast"/>
-          <w:tblHeader w:val="0"/>
-        </w:trPr>
-        <w:tc>
-          <w:tcPr>
-            <w:tcBorders>
-              <w:top w:color="000000" w:space="0" w:sz="6" w:val="single"/>
-              <w:left w:color="000000" w:space="0" w:sz="6" w:val="single"/>
-              <w:bottom w:color="000000" w:space="0" w:sz="6" w:val="single"/>
-              <w:right w:color="000000" w:space="0" w:sz="6" w:val="single"/>
-            </w:tcBorders>
-            <w:tcMar>
-              <w:top w:w="100.0" w:type="dxa"/>
-              <w:left w:w="100.0" w:type="dxa"/>
-              <w:bottom w:w="100.0" w:type="dxa"/>
-              <w:right w:w="100.0" w:type="dxa"/>
-            </w:tcMar>
-            <w:vAlign w:val="top"/>
-          </w:tcPr>
-          <w:p>
-            <w:pPr>
-              <w:rPr>
-                <w:strike w:val="1"/>
-              </w:rPr>
-            </w:pPr>
-            <w:r>
-              <w:rPr>
-                <w:b w:val="1"/>
-                <w:strike w:val="1"/>
-                <w:rtl w:val="0"/>
-              </w:rPr>
-              <w:t xml:space="preserve">recipient_type</w:t>
-            </w:r>
-            <w:r>
-              <w:rPr>
-                <w:rtl w:val="0"/>
-              </w:rPr>
-            </w:r>
-          </w:p>
-        </w:tc>
-        <w:tc>
-          <w:tcPr>
-            <w:tcBorders>
-              <w:top w:color="000000" w:space="0" w:sz="6" w:val="single"/>
-              <w:left w:color="000000" w:space="0" w:sz="6" w:val="single"/>
-              <w:bottom w:color="000000" w:space="0" w:sz="6" w:val="single"/>
-              <w:right w:color="000000" w:space="0" w:sz="6" w:val="single"/>
-            </w:tcBorders>
-            <w:tcMar>
-              <w:top w:w="100.0" w:type="dxa"/>
-              <w:left w:w="100.0" w:type="dxa"/>
-              <w:bottom w:w="100.0" w:type="dxa"/>
-              <w:right w:w="100.0" w:type="dxa"/>
-            </w:tcMar>
-            <w:vAlign w:val="top"/>
-          </w:tcPr>
-          <w:p>
-            <w:pPr>
-              <w:rPr>
-                <w:strike w:val="1"/>
-              </w:rPr>
-            </w:pPr>
-            <w:r>
-              <w:rPr>
-                <w:strike w:val="1"/>
-                <w:rtl w:val="0"/>
-              </w:rPr>
-              <w:t xml:space="preserve">Enum (CUSTOMER, RUNNER)</w:t>
-            </w:r>
-          </w:p>
-        </w:tc>
-        <w:tc>
-          <w:tcPr>
-            <w:tcBorders>
-              <w:top w:color="000000" w:space="0" w:sz="6" w:val="single"/>
-              <w:left w:color="000000" w:space="0" w:sz="6" w:val="single"/>
-              <w:bottom w:color="000000" w:space="0" w:sz="6" w:val="single"/>
-              <w:right w:color="000000" w:space="0" w:sz="6" w:val="single"/>
-            </w:tcBorders>
-            <w:tcMar>
-              <w:top w:w="100.0" w:type="dxa"/>
-              <w:left w:w="100.0" w:type="dxa"/>
-              <w:bottom w:w="100.0" w:type="dxa"/>
-              <w:right w:w="100.0" w:type="dxa"/>
-            </w:tcMar>
-            <w:vAlign w:val="top"/>
-          </w:tcPr>
-          <w:p>
-            <w:pPr>
-              <w:rPr>
-                <w:strike w:val="1"/>
-              </w:rPr>
-            </w:pPr>
-            <w:r>
-              <w:rPr>
-                <w:strike w:val="1"/>
-                <w:rtl w:val="0"/>
-              </w:rPr>
-              <w:t xml:space="preserve">Limited to CUSTOMER and RUNNER; avoids confusion.</w:t>
-            </w:r>
-          </w:p>
-        </w:tc>
-      </w:tr>
-      <w:tr>
-        <w:trPr>
-          <w:cantSplit w:val="0"/>
-          <w:trHeight w:val="770" w:hRule="atLeast"/>
-          <w:tblHeader w:val="0"/>
-        </w:trPr>
-        <w:tc>
-          <w:tcPr>
-            <w:tcBorders>
-              <w:top w:color="000000" w:space="0" w:sz="6" w:val="single"/>
-              <w:left w:color="000000" w:space="0" w:sz="6" w:val="single"/>
-              <w:bottom w:color="000000" w:space="0" w:sz="6" w:val="single"/>
-              <w:right w:color="000000" w:space="0" w:sz="6" w:val="single"/>
-            </w:tcBorders>
-            <w:tcMar>
-              <w:top w:w="100.0" w:type="dxa"/>
-              <w:left w:w="100.0" w:type="dxa"/>
-              <w:bottom w:w="100.0" w:type="dxa"/>
-              <w:right w:w="100.0" w:type="dxa"/>
-            </w:tcMar>
-            <w:vAlign w:val="top"/>
-          </w:tcPr>
-          <w:p>
-            <w:pPr>
-              <w:rPr>
-                <w:strike w:val="1"/>
-              </w:rPr>
-            </w:pPr>
-            <w:r>
-              <w:rPr>
-                <w:b w:val="1"/>
-                <w:strike w:val="1"/>
-                <w:rtl w:val="0"/>
-              </w:rPr>
-              <w:t xml:space="preserve">type</w:t>
-            </w:r>
-            <w:r>
-              <w:rPr>
-                <w:rtl w:val="0"/>
-              </w:rPr>
-            </w:r>
-          </w:p>
-        </w:tc>
-        <w:tc>
-          <w:tcPr>
-            <w:tcBorders>
-              <w:top w:color="000000" w:space="0" w:sz="6" w:val="single"/>
-              <w:left w:color="000000" w:space="0" w:sz="6" w:val="single"/>
-              <w:bottom w:color="000000" w:space="0" w:sz="6" w:val="single"/>
-              <w:right w:color="000000" w:space="0" w:sz="6" w:val="single"/>
-            </w:tcBorders>
-            <w:tcMar>
-              <w:top w:w="100.0" w:type="dxa"/>
-              <w:left w:w="100.0" w:type="dxa"/>
-              <w:bottom w:w="100.0" w:type="dxa"/>
-              <w:right w:w="100.0" w:type="dxa"/>
-            </w:tcMar>
-            <w:vAlign w:val="top"/>
-          </w:tcPr>
-          <w:p>
-            <w:pPr>
-              <w:rPr>
-                <w:strike w:val="1"/>
-              </w:rPr>
-            </w:pPr>
-            <w:r>
-              <w:rPr>
-                <w:strike w:val="1"/>
-                <w:rtl w:val="0"/>
-              </w:rPr>
-              <w:t xml:space="preserve">Enum (e.g., ORDER_CREATED, ORDER_ACCEPTED, etc.)</w:t>
-            </w:r>
-          </w:p>
-        </w:tc>
-        <w:tc>
-          <w:tcPr>
-            <w:tcBorders>
-              <w:top w:color="000000" w:space="0" w:sz="6" w:val="single"/>
-              <w:left w:color="000000" w:space="0" w:sz="6" w:val="single"/>
-              <w:bottom w:color="000000" w:space="0" w:sz="6" w:val="single"/>
-              <w:right w:color="000000" w:space="0" w:sz="6" w:val="single"/>
-            </w:tcBorders>
-            <w:tcMar>
-              <w:top w:w="100.0" w:type="dxa"/>
-              <w:left w:w="100.0" w:type="dxa"/>
-              <w:bottom w:w="100.0" w:type="dxa"/>
-              <w:right w:w="100.0" w:type="dxa"/>
-            </w:tcMar>
-            <w:vAlign w:val="top"/>
-          </w:tcPr>
-          <w:p>
-            <w:pPr>
-              <w:rPr>
-                <w:strike w:val="1"/>
-              </w:rPr>
-            </w:pPr>
-            <w:r>
-              <w:rPr>
-                <w:strike w:val="1"/>
-                <w:rtl w:val="0"/>
-              </w:rPr>
-              <w:t xml:space="preserve">Use enum for fixed notification types.</w:t>
-            </w:r>
-          </w:p>
-        </w:tc>
-      </w:tr>
-      <w:tr>
-        <w:trPr>
-          <w:cantSplit w:val="0"/>
-          <w:trHeight w:val="500" w:hRule="atLeast"/>
-          <w:tblHeader w:val="0"/>
-        </w:trPr>
-        <w:tc>
-          <w:tcPr>
-            <w:tcBorders>
-              <w:top w:color="000000" w:space="0" w:sz="6" w:val="single"/>
-              <w:left w:color="000000" w:space="0" w:sz="6" w:val="single"/>
-              <w:bottom w:color="000000" w:space="0" w:sz="6" w:val="single"/>
-              <w:right w:color="000000" w:space="0" w:sz="6" w:val="single"/>
-            </w:tcBorders>
-            <w:tcMar>
-              <w:top w:w="100.0" w:type="dxa"/>
-              <w:left w:w="100.0" w:type="dxa"/>
-              <w:bottom w:w="100.0" w:type="dxa"/>
-              <w:right w:w="100.0" w:type="dxa"/>
-            </w:tcMar>
-            <w:vAlign w:val="top"/>
-          </w:tcPr>
-          <w:p>
-            <w:pPr>
-              <w:rPr>
-                <w:strike w:val="1"/>
-              </w:rPr>
-            </w:pPr>
-            <w:r>
-              <w:rPr>
-                <w:b w:val="1"/>
-                <w:strike w:val="1"/>
-                <w:rtl w:val="0"/>
-              </w:rPr>
-              <w:t xml:space="preserve">title</w:t>
-            </w:r>
-            <w:r>
-              <w:rPr>
-                <w:rtl w:val="0"/>
-              </w:rPr>
-            </w:r>
-          </w:p>
-        </w:tc>
-        <w:tc>
-          <w:tcPr>
-            <w:tcBorders>
-              <w:top w:color="000000" w:space="0" w:sz="6" w:val="single"/>
-              <w:left w:color="000000" w:space="0" w:sz="6" w:val="single"/>
-              <w:bottom w:color="000000" w:space="0" w:sz="6" w:val="single"/>
-              <w:right w:color="000000" w:space="0" w:sz="6" w:val="single"/>
-            </w:tcBorders>
-            <w:tcMar>
-              <w:top w:w="100.0" w:type="dxa"/>
-              <w:left w:w="100.0" w:type="dxa"/>
-              <w:bottom w:w="100.0" w:type="dxa"/>
-              <w:right w:w="100.0" w:type="dxa"/>
-            </w:tcMar>
-            <w:vAlign w:val="top"/>
-          </w:tcPr>
-          <w:p>
-            <w:pPr>
-              <w:rPr>
-                <w:strike w:val="1"/>
-              </w:rPr>
-            </w:pPr>
-            <w:r>
-              <w:rPr>
-                <w:strike w:val="1"/>
-                <w:rtl w:val="0"/>
-              </w:rPr>
-              <w:t xml:space="preserve">String</w:t>
-            </w:r>
-          </w:p>
-        </w:tc>
-        <w:tc>
-          <w:tcPr>
-            <w:tcBorders>
-              <w:top w:color="000000" w:space="0" w:sz="6" w:val="single"/>
-              <w:left w:color="000000" w:space="0" w:sz="6" w:val="single"/>
-              <w:bottom w:color="000000" w:space="0" w:sz="6" w:val="single"/>
-              <w:right w:color="000000" w:space="0" w:sz="6" w:val="single"/>
-            </w:tcBorders>
-            <w:tcMar>
-              <w:top w:w="100.0" w:type="dxa"/>
-              <w:left w:w="100.0" w:type="dxa"/>
-              <w:bottom w:w="100.0" w:type="dxa"/>
-              <w:right w:w="100.0" w:type="dxa"/>
-            </w:tcMar>
-            <w:vAlign w:val="top"/>
-          </w:tcPr>
-          <w:p>
-            <w:pPr>
-              <w:rPr>
-                <w:strike w:val="1"/>
-              </w:rPr>
-            </w:pPr>
-            <w:r>
-              <w:rPr>
-                <w:strike w:val="1"/>
-                <w:rtl w:val="0"/>
-              </w:rPr>
-              <w:t xml:space="preserve">As required.</w:t>
-            </w:r>
-          </w:p>
-        </w:tc>
-      </w:tr>
-      <w:tr>
-        <w:trPr>
-          <w:cantSplit w:val="0"/>
-          <w:trHeight w:val="500" w:hRule="atLeast"/>
-          <w:tblHeader w:val="0"/>
-        </w:trPr>
-        <w:tc>
-          <w:tcPr>
-            <w:tcBorders>
-              <w:top w:color="000000" w:space="0" w:sz="6" w:val="single"/>
-              <w:left w:color="000000" w:space="0" w:sz="6" w:val="single"/>
-              <w:bottom w:color="000000" w:space="0" w:sz="6" w:val="single"/>
-              <w:right w:color="000000" w:space="0" w:sz="6" w:val="single"/>
-            </w:tcBorders>
-            <w:tcMar>
-              <w:top w:w="100.0" w:type="dxa"/>
-              <w:left w:w="100.0" w:type="dxa"/>
-              <w:bottom w:w="100.0" w:type="dxa"/>
-              <w:right w:w="100.0" w:type="dxa"/>
-            </w:tcMar>
-            <w:vAlign w:val="top"/>
-          </w:tcPr>
-          <w:p>
-            <w:pPr>
-              <w:rPr>
-                <w:strike w:val="1"/>
-              </w:rPr>
-            </w:pPr>
-            <w:r>
-              <w:rPr>
-                <w:b w:val="1"/>
-                <w:strike w:val="1"/>
-                <w:rtl w:val="0"/>
-              </w:rPr>
-              <w:t xml:space="preserve">message</w:t>
-            </w:r>
-            <w:r>
-              <w:rPr>
-                <w:rtl w:val="0"/>
-              </w:rPr>
-            </w:r>
-          </w:p>
-        </w:tc>
-        <w:tc>
-          <w:tcPr>
-            <w:tcBorders>
-              <w:top w:color="000000" w:space="0" w:sz="6" w:val="single"/>
-              <w:left w:color="000000" w:space="0" w:sz="6" w:val="single"/>
-              <w:bottom w:color="000000" w:space="0" w:sz="6" w:val="single"/>
-              <w:right w:color="000000" w:space="0" w:sz="6" w:val="single"/>
-            </w:tcBorders>
-            <w:tcMar>
-              <w:top w:w="100.0" w:type="dxa"/>
-              <w:left w:w="100.0" w:type="dxa"/>
-              <w:bottom w:w="100.0" w:type="dxa"/>
-              <w:right w:w="100.0" w:type="dxa"/>
-            </w:tcMar>
-            <w:vAlign w:val="top"/>
-          </w:tcPr>
-          <w:p>
-            <w:pPr>
-              <w:rPr>
-                <w:strike w:val="1"/>
-              </w:rPr>
-            </w:pPr>
-            <w:r>
-              <w:rPr>
-                <w:strike w:val="1"/>
-                <w:rtl w:val="0"/>
-              </w:rPr>
-              <w:t xml:space="preserve">String</w:t>
-            </w:r>
-          </w:p>
-        </w:tc>
-        <w:tc>
-          <w:tcPr>
-            <w:tcBorders>
-              <w:top w:color="000000" w:space="0" w:sz="6" w:val="single"/>
-              <w:left w:color="000000" w:space="0" w:sz="6" w:val="single"/>
-              <w:bottom w:color="000000" w:space="0" w:sz="6" w:val="single"/>
-              <w:right w:color="000000" w:space="0" w:sz="6" w:val="single"/>
-            </w:tcBorders>
-            <w:tcMar>
-              <w:top w:w="100.0" w:type="dxa"/>
-              <w:left w:w="100.0" w:type="dxa"/>
-              <w:bottom w:w="100.0" w:type="dxa"/>
-              <w:right w:w="100.0" w:type="dxa"/>
-            </w:tcMar>
-            <w:vAlign w:val="top"/>
-          </w:tcPr>
-          <w:p>
-            <w:pPr>
-              <w:rPr>
-                <w:strike w:val="1"/>
-              </w:rPr>
-            </w:pPr>
-            <w:r>
-              <w:rPr>
-                <w:strike w:val="1"/>
-                <w:rtl w:val="0"/>
-              </w:rPr>
-              <w:t xml:space="preserve">As required.</w:t>
-            </w:r>
-          </w:p>
-        </w:tc>
-      </w:tr>
-      <w:tr>
-        <w:trPr>
-          <w:cantSplit w:val="0"/>
-          <w:trHeight w:val="500" w:hRule="atLeast"/>
-          <w:tblHeader w:val="0"/>
-        </w:trPr>
-        <w:tc>
-          <w:tcPr>
-            <w:tcBorders>
-              <w:top w:color="000000" w:space="0" w:sz="6" w:val="single"/>
-              <w:left w:color="000000" w:space="0" w:sz="6" w:val="single"/>
-              <w:bottom w:color="000000" w:space="0" w:sz="6" w:val="single"/>
-              <w:right w:color="000000" w:space="0" w:sz="6" w:val="single"/>
-            </w:tcBorders>
-            <w:tcMar>
-              <w:top w:w="100.0" w:type="dxa"/>
-              <w:left w:w="100.0" w:type="dxa"/>
-              <w:bottom w:w="100.0" w:type="dxa"/>
-              <w:right w:w="100.0" w:type="dxa"/>
-            </w:tcMar>
-            <w:vAlign w:val="top"/>
-          </w:tcPr>
-          <w:p>
-            <w:pPr>
-              <w:rPr>
-                <w:strike w:val="1"/>
-              </w:rPr>
-            </w:pPr>
-            <w:r>
-              <w:rPr>
-                <w:b w:val="1"/>
-                <w:strike w:val="1"/>
-                <w:rtl w:val="0"/>
-              </w:rPr>
-              <w:t xml:space="preserve">data</w:t>
-            </w:r>
-            <w:r>
-              <w:rPr>
-                <w:rtl w:val="0"/>
-              </w:rPr>
-            </w:r>
-          </w:p>
-        </w:tc>
-        <w:tc>
-          <w:tcPr>
-            <w:tcBorders>
-              <w:top w:color="000000" w:space="0" w:sz="6" w:val="single"/>
-              <w:left w:color="000000" w:space="0" w:sz="6" w:val="single"/>
-              <w:bottom w:color="000000" w:space="0" w:sz="6" w:val="single"/>
-              <w:right w:color="000000" w:space="0" w:sz="6" w:val="single"/>
-            </w:tcBorders>
-            <w:tcMar>
-              <w:top w:w="100.0" w:type="dxa"/>
-              <w:left w:w="100.0" w:type="dxa"/>
-              <w:bottom w:w="100.0" w:type="dxa"/>
-              <w:right w:w="100.0" w:type="dxa"/>
-            </w:tcMar>
-            <w:vAlign w:val="top"/>
-          </w:tcPr>
-          <w:p>
-            <w:pPr>
-              <w:rPr>
-                <w:strike w:val="1"/>
-              </w:rPr>
-            </w:pPr>
-            <w:r>
-              <w:rPr>
-                <w:strike w:val="1"/>
-                <w:rtl w:val="0"/>
-              </w:rPr>
-              <w:t xml:space="preserve">JSON</w:t>
-            </w:r>
-          </w:p>
-        </w:tc>
-        <w:tc>
-          <w:tcPr>
-            <w:tcBorders>
-              <w:top w:color="000000" w:space="0" w:sz="6" w:val="single"/>
-              <w:left w:color="000000" w:space="0" w:sz="6" w:val="single"/>
-              <w:bottom w:color="000000" w:space="0" w:sz="6" w:val="single"/>
-              <w:right w:color="000000" w:space="0" w:sz="6" w:val="single"/>
-            </w:tcBorders>
-            <w:tcMar>
-              <w:top w:w="100.0" w:type="dxa"/>
-              <w:left w:w="100.0" w:type="dxa"/>
-              <w:bottom w:w="100.0" w:type="dxa"/>
-              <w:right w:w="100.0" w:type="dxa"/>
-            </w:tcMar>
-            <w:vAlign w:val="top"/>
-          </w:tcPr>
-          <w:p>
-            <w:pPr>
-              <w:rPr>
-                <w:strike w:val="1"/>
-              </w:rPr>
-            </w:pPr>
-            <w:r>
-              <w:rPr>
-                <w:strike w:val="1"/>
-                <w:rtl w:val="0"/>
-              </w:rPr>
-              <w:t xml:space="preserve">As required for extra details.</w:t>
-            </w:r>
-          </w:p>
-        </w:tc>
-      </w:tr>
-      <w:tr>
-        <w:trPr>
-          <w:cantSplit w:val="0"/>
-          <w:trHeight w:val="770" w:hRule="atLeast"/>
-          <w:tblHeader w:val="0"/>
-        </w:trPr>
-        <w:tc>
-          <w:tcPr>
-            <w:tcBorders>
-              <w:top w:color="000000" w:space="0" w:sz="6" w:val="single"/>
-              <w:left w:color="000000" w:space="0" w:sz="6" w:val="single"/>
-              <w:bottom w:color="000000" w:space="0" w:sz="6" w:val="single"/>
-              <w:right w:color="000000" w:space="0" w:sz="6" w:val="single"/>
-            </w:tcBorders>
-            <w:tcMar>
-              <w:top w:w="100.0" w:type="dxa"/>
-              <w:left w:w="100.0" w:type="dxa"/>
-              <w:bottom w:w="100.0" w:type="dxa"/>
-              <w:right w:w="100.0" w:type="dxa"/>
-            </w:tcMar>
-            <w:vAlign w:val="top"/>
-          </w:tcPr>
-          <w:p>
-            <w:pPr>
-              <w:rPr>
-                <w:strike w:val="1"/>
-              </w:rPr>
-            </w:pPr>
-            <w:r>
-              <w:rPr>
-                <w:b w:val="1"/>
-                <w:strike w:val="1"/>
-                <w:rtl w:val="0"/>
-              </w:rPr>
-              <w:t xml:space="preserve">read</w:t>
-            </w:r>
-            <w:r>
-              <w:rPr>
-                <w:rtl w:val="0"/>
-              </w:rPr>
-            </w:r>
-          </w:p>
-        </w:tc>
-        <w:tc>
-          <w:tcPr>
-            <w:tcBorders>
-              <w:top w:color="000000" w:space="0" w:sz="6" w:val="single"/>
-              <w:left w:color="000000" w:space="0" w:sz="6" w:val="single"/>
-              <w:bottom w:color="000000" w:space="0" w:sz="6" w:val="single"/>
-              <w:right w:color="000000" w:space="0" w:sz="6" w:val="single"/>
-            </w:tcBorders>
-            <w:tcMar>
-              <w:top w:w="100.0" w:type="dxa"/>
-              <w:left w:w="100.0" w:type="dxa"/>
-              <w:bottom w:w="100.0" w:type="dxa"/>
-              <w:right w:w="100.0" w:type="dxa"/>
-            </w:tcMar>
-            <w:vAlign w:val="top"/>
-          </w:tcPr>
-          <w:p>
-            <w:pPr>
-              <w:rPr>
-                <w:strike w:val="1"/>
-              </w:rPr>
-            </w:pPr>
-            <w:r>
-              <w:rPr>
-                <w:strike w:val="1"/>
-                <w:rtl w:val="0"/>
-              </w:rPr>
-              <w:t xml:space="preserve">Boolean</w:t>
-            </w:r>
-          </w:p>
-        </w:tc>
-        <w:tc>
-          <w:tcPr>
-            <w:tcBorders>
-              <w:top w:color="000000" w:space="0" w:sz="6" w:val="single"/>
-              <w:left w:color="000000" w:space="0" w:sz="6" w:val="single"/>
-              <w:bottom w:color="000000" w:space="0" w:sz="6" w:val="single"/>
-              <w:right w:color="000000" w:space="0" w:sz="6" w:val="single"/>
-            </w:tcBorders>
-            <w:tcMar>
-              <w:top w:w="100.0" w:type="dxa"/>
-              <w:left w:w="100.0" w:type="dxa"/>
-              <w:bottom w:w="100.0" w:type="dxa"/>
-              <w:right w:w="100.0" w:type="dxa"/>
-            </w:tcMar>
-            <w:vAlign w:val="top"/>
-          </w:tcPr>
-          <w:p>
-            <w:pPr>
-              <w:rPr>
-                <w:strike w:val="1"/>
-              </w:rPr>
-            </w:pPr>
-            <w:r>
-              <w:rPr>
-                <w:strike w:val="1"/>
-                <w:rtl w:val="0"/>
-              </w:rPr>
-              <w:t xml:space="preserve">Renamed from isRead; indicates if notification has been read.</w:t>
-            </w:r>
-          </w:p>
-        </w:tc>
-      </w:tr>
     </w:tbl>
     <w:p>
       <w:pPr>
@@ -11999,7 +10711,7 @@
           <w:ilvl w:val="0"/>
           <w:numId w:val="20"/>
         </w:numPr>
-        <w:spacing w:after="0" w:afterAutospacing="0" w:before="240" w:lineRule="auto"/>
+        <w:spacing w:after="240" w:before="240" w:lineRule="auto"/>
         <w:ind w:left="720" w:hanging="360"/>
       </w:pPr>
       <w:r>
@@ -12028,43 +10740,6 @@
           <w:rtl w:val="0"/>
         </w:rPr>
         <w:t xml:space="preserve"> – Sends notifications to users via Kafka.</w:t>
-      </w:r>
-    </w:p>
-    <w:p>
-      <w:pPr>
-        <w:numPr>
-          <w:ilvl w:val="0"/>
-          <w:numId w:val="20"/>
-        </w:numPr>
-        <w:spacing w:after="240" w:before="0" w:beforeAutospacing="0" w:lineRule="auto"/>
-        <w:ind w:left="720" w:hanging="360"/>
-        <w:rPr>
-          <w:strike w:val="1"/>
-        </w:rPr>
-      </w:pPr>
-      <w:r>
-        <w:rPr>
-          <w:b w:val="1"/>
-          <w:strike w:val="1"/>
-          <w:rtl w:val="0"/>
-        </w:rPr>
-        <w:t xml:space="preserve">POST </w:t>
-      </w:r>
-      <w:r>
-        <w:rPr>
-          <w:rFonts w:ascii="Roboto Mono" w:cs="Roboto Mono" w:eastAsia="Roboto Mono" w:hAnsi="Roboto Mono"/>
-          <w:strike w:val="1"/>
-          <w:color w:val="188038"/>
-          <w:rtl w:val="0"/>
-        </w:rPr>
-        <w:t xml:space="preserve">/revertNotification</w:t>
-      </w:r>
-      <w:r>
-        <w:rPr>
-          <w:strike w:val="1"/>
-          <w:rtl w:val="0"/>
-        </w:rPr>
-        <w:t xml:space="preserve"> – Retracts or updates notifications (rollback).</w:t>
       </w:r>
     </w:p>
     <w:p>
@@ -12088,7 +10763,7 @@
           <w:ilvl w:val="0"/>
           <w:numId w:val="11"/>
         </w:numPr>
-        <w:spacing w:after="0" w:afterAutospacing="0" w:before="240" w:lineRule="auto"/>
+        <w:spacing w:after="240" w:before="240" w:lineRule="auto"/>
         <w:ind w:left="720" w:hanging="360"/>
       </w:pPr>
       <w:r>
@@ -12111,48 +10786,6 @@
           <w:rtl w:val="0"/>
         </w:rPr>
         <w:t xml:space="preserve">notification.sent</w:t>
-      </w:r>
-    </w:p>
-    <w:p>
-      <w:pPr>
-        <w:numPr>
-          <w:ilvl w:val="0"/>
-          <w:numId w:val="11"/>
-        </w:numPr>
-        <w:spacing w:after="240" w:before="0" w:beforeAutospacing="0" w:lineRule="auto"/>
-        <w:ind w:left="720" w:hanging="360"/>
-        <w:rPr>
-          <w:strike w:val="1"/>
-        </w:rPr>
-      </w:pPr>
-      <w:r>
-        <w:rPr>
-          <w:b w:val="1"/>
-          <w:strike w:val="1"/>
-          <w:rtl w:val="0"/>
-        </w:rPr>
-        <w:t xml:space="preserve">Rollback:</w:t>
-      </w:r>
-      <w:r>
-        <w:rPr>
-          <w:strike w:val="1"/>
-          <w:rtl w:val="0"/>
-        </w:rPr>
-        <w:t xml:space="preserve"> </w:t>
-      </w:r>
-      <w:r>
-        <w:rPr>
-          <w:rFonts w:ascii="Roboto Mono" w:cs="Roboto Mono" w:eastAsia="Roboto Mono" w:hAnsi="Roboto Mono"/>
-          <w:strike w:val="1"/>
-          <w:color w:val="188038"/>
-          <w:rtl w:val="0"/>
-        </w:rPr>
-        <w:t xml:space="preserve">notification.reverted</w:t>
-      </w:r>
-      <w:r>
-        <w:rPr>
-          <w:rtl w:val="0"/>
-        </w:rPr>
       </w:r>
     </w:p>
     <w:p>
@@ -12591,16 +11224,11 @@
       </w:pPr>
       <w:bookmarkStart w:colFirst="0" w:colLast="0" w:name="_cfhchycz2vt5" w:id="23"/>
       <w:bookmarkEnd w:id="23"/>
-      <w:commentRangeStart w:id="0"/>
       <w:r>
         <w:rPr>
           <w:rtl w:val="0"/>
         </w:rPr>
         <w:t xml:space="preserve">Timer Service</w:t>
-      </w:r>
-      <w:commentRangeEnd w:id="0"/>
-      <w:r>
-        <w:commentReference w:id="0"/>
       </w:r>
       <w:r>
         <w:rPr>
@@ -13103,7 +11731,7 @@
           <w:ilvl w:val="0"/>
           <w:numId w:val="21"/>
         </w:numPr>
-        <w:spacing w:after="0" w:afterAutospacing="0" w:before="240" w:lineRule="auto"/>
+        <w:spacing w:after="240" w:before="240" w:lineRule="auto"/>
         <w:ind w:left="720" w:hanging="360"/>
       </w:pPr>
       <w:r>
@@ -13132,43 +11760,6 @@
           <w:rtl w:val="0"/>
         </w:rPr>
         <w:t xml:space="preserve"> – Sends an order acceptance notification via Twilio.</w:t>
-      </w:r>
-    </w:p>
-    <w:p>
-      <w:pPr>
-        <w:numPr>
-          <w:ilvl w:val="0"/>
-          <w:numId w:val="21"/>
-        </w:numPr>
-        <w:spacing w:after="240" w:before="0" w:beforeAutospacing="0" w:lineRule="auto"/>
-        <w:ind w:left="720" w:hanging="360"/>
-        <w:rPr>
-          <w:strike w:val="1"/>
-        </w:rPr>
-      </w:pPr>
-      <w:r>
-        <w:rPr>
-          <w:b w:val="1"/>
-          <w:strike w:val="1"/>
-          <w:rtl w:val="0"/>
-        </w:rPr>
-        <w:t xml:space="preserve">POST </w:t>
-      </w:r>
-      <w:r>
-        <w:rPr>
-          <w:rFonts w:ascii="Roboto Mono" w:cs="Roboto Mono" w:eastAsia="Roboto Mono" w:hAnsi="Roboto Mono"/>
-          <w:strike w:val="1"/>
-          <w:color w:val="188038"/>
-          <w:rtl w:val="0"/>
-        </w:rPr>
-        <w:t xml:space="preserve">/revertNotification</w:t>
-      </w:r>
-      <w:r>
-        <w:rPr>
-          <w:strike w:val="1"/>
-          <w:rtl w:val="0"/>
-        </w:rPr>
-        <w:t xml:space="preserve"> – Retracts or updates the notification if order acceptance is rolled back.</w:t>
       </w:r>
     </w:p>
     <w:p>
@@ -13192,7 +11783,7 @@
           <w:ilvl w:val="0"/>
           <w:numId w:val="25"/>
         </w:numPr>
-        <w:spacing w:after="0" w:afterAutospacing="0" w:before="240" w:lineRule="auto"/>
+        <w:spacing w:after="240" w:before="240" w:lineRule="auto"/>
         <w:ind w:left="720" w:hanging="360"/>
       </w:pPr>
       <w:r>
@@ -13215,43 +11806,6 @@
           <w:rtl w:val="0"/>
         </w:rPr>
         <w:t xml:space="preserve">notification.orderAccepted</w:t>
-      </w:r>
-    </w:p>
-    <w:p>
-      <w:pPr>
-        <w:numPr>
-          <w:ilvl w:val="0"/>
-          <w:numId w:val="25"/>
-        </w:numPr>
-        <w:spacing w:after="240" w:before="0" w:beforeAutospacing="0" w:lineRule="auto"/>
-        <w:ind w:left="720" w:hanging="360"/>
-        <w:rPr>
-          <w:strike w:val="1"/>
-        </w:rPr>
-      </w:pPr>
-      <w:r>
-        <w:rPr>
-          <w:b w:val="1"/>
-          <w:strike w:val="1"/>
-          <w:rtl w:val="0"/>
-        </w:rPr>
-        <w:t xml:space="preserve">Rollback:</w:t>
-      </w:r>
-      <w:r>
-        <w:rPr>
-          <w:strike w:val="1"/>
-          <w:rtl w:val="0"/>
-        </w:rPr>
-        <w:t xml:space="preserve"> </w:t>
-      </w:r>
-      <w:r>
-        <w:rPr>
-          <w:rFonts w:ascii="Roboto Mono" w:cs="Roboto Mono" w:eastAsia="Roboto Mono" w:hAnsi="Roboto Mono"/>
-          <w:strike w:val="1"/>
-          <w:color w:val="188038"/>
-          <w:rtl w:val="0"/>
-        </w:rPr>
-        <w:t xml:space="preserve">notification.reverted</w:t>
       </w:r>
     </w:p>
     <w:p>
@@ -19171,62 +17725,6 @@
     </w:sectPr>
   </w:body>
 </w:document>
-</file>
-
-<file path=word/comments.xml><?xml version="1.0" encoding="utf-8"?>
-<w:comments xmlns:mc="http://schemas.openxmlformats.org/markup-compatibility/2006" xmlns:o="urn:schemas-microsoft-com:office:office" xmlns:r="http://schemas.openxmlformats.org/officeDocument/2006/relationships" xmlns:m="http://schemas.openxmlformats.org/officeDocument/2006/math" xmlns:v="urn:schemas-microsoft-com:vml" xmlns:wp="http://schemas.openxmlformats.org/drawingml/2006/wordprocessingDrawing" xmlns:w10="urn:schemas-microsoft-com:office:word" xmlns:w="http://schemas.openxmlformats.org/wordprocessingml/2006/main" xmlns:wne="http://schemas.microsoft.com/office/word/2006/wordml" xmlns:sl="http://schemas.openxmlformats.org/schemaLibrary/2006/main" xmlns:a="http://schemas.openxmlformats.org/drawingml/2006/main" xmlns:pic="http://schemas.openxmlformats.org/drawingml/2006/picture" xmlns:c="http://schemas.openxmlformats.org/drawingml/2006/chart" xmlns:lc="http://schemas.openxmlformats.org/drawingml/2006/lockedCanvas" xmlns:dgm="http://schemas.openxmlformats.org/drawingml/2006/diagram" xmlns:wps="http://schemas.microsoft.com/office/word/2010/wordprocessingShape" xmlns:wpg="http://schemas.microsoft.com/office/word/2010/wordprocessingGroup" xmlns:w14="http://schemas.microsoft.com/office/word/2010/wordml" xmlns:w15="http://schemas.microsoft.com/office/word/2012/wordml" xmlns:w16="http://schemas.microsoft.com/office/word/2018/wordml" xmlns:w16cex="http://schemas.microsoft.com/office/word/2018/wordml/cex" xmlns:w16cid="http://schemas.microsoft.com/office/word/2016/wordml/cid" xmlns="http://schemas.microsoft.com/office/tasks/2019/documenttasks" xmlns:cr="http://schemas.microsoft.com/office/comments/2020/reactions">
-  <w:comment w:author="MUHAMMAD SHARIFF BIN ABDUL RASHID _" w:id="0" w:date="2025-03-17T10:55:40Z">
-    <w:p>
-      <w:pPr>
-        <w:keepNext w:val="0"/>
-        <w:keepLines w:val="0"/>
-        <w:pageBreakBefore w:val="0"/>
-        <w:widowControl w:val="0"/>
-        <w:pBdr>
-          <w:top w:space="0" w:sz="0" w:val="nil"/>
-          <w:left w:space="0" w:sz="0" w:val="nil"/>
-          <w:bottom w:space="0" w:sz="0" w:val="nil"/>
-          <w:right w:space="0" w:sz="0" w:val="nil"/>
-          <w:between w:space="0" w:sz="0" w:val="nil"/>
-        </w:pBdr>
-        <w:shd w:fill="auto" w:val="clear"/>
-        <w:spacing w:after="0" w:before="0" w:line="240" w:lineRule="auto"/>
-        <w:ind w:left="0" w:right="0" w:firstLine="0"/>
-        <w:jc w:val="left"/>
-        <w:rPr>
-          <w:rFonts w:ascii="Arial" w:cs="Arial" w:eastAsia="Arial" w:hAnsi="Arial"/>
-          <w:b w:val="0"/>
-          <w:i w:val="0"/>
-          <w:smallCaps w:val="0"/>
-          <w:strike w:val="0"/>
-          <w:color w:val="000000"/>
-          <w:sz w:val="22"/>
-          <w:szCs w:val="22"/>
-          <w:u w:val="none"/>
-          <w:shd w:fill="auto" w:val="clear"/>
-          <w:vertAlign w:val="baseline"/>
-        </w:rPr>
-      </w:pPr>
-      <w:r>
-        <w:rPr>
-          <w:rFonts w:ascii="Arial" w:cs="Arial" w:eastAsia="Arial" w:hAnsi="Arial"/>
-          <w:b w:val="0"/>
-          <w:i w:val="0"/>
-          <w:smallCaps w:val="0"/>
-          <w:strike w:val="0"/>
-          <w:color w:val="000000"/>
-          <w:sz w:val="22"/>
-          <w:szCs w:val="22"/>
-          <w:u w:val="none"/>
-          <w:shd w:fill="auto" w:val="clear"/>
-          <w:vertAlign w:val="baseline"/>
-          <w:rtl w:val="0"/>
-        </w:rPr>
-        <w:t xml:space="preserve">Previously known as scheduler service</w:t>
-      </w:r>
-    </w:p>
-  </w:comment>
-</w:comments>
 </file>
 
 <file path=word/numbering.xml><?xml version="1.0" encoding="utf-8"?>

</xml_diff>